<commit_message>
Commit before switching branches
</commit_message>
<xml_diff>
--- a/Log/Logboek.docx
+++ b/Log/Logboek.docx
@@ -45,6 +45,18 @@
       </w:pPr>
       <w:r>
         <w:t>24/11/2012: Eerste (lelijke) GUI werkende</w:t>
+      </w:r>
+    </w:p>
+    <w:p>
+      <w:pPr>
+        <w:pStyle w:val="ListParagraph"/>
+        <w:numPr>
+          <w:ilvl w:val="0"/>
+          <w:numId w:val="1"/>
+        </w:numPr>
+      </w:pPr>
+      <w:r>
+        <w:t>25/11/2012: GUI verbeterd. Ook http connectie verbeterd. Men kan nu input geven, verzenden en de server kan gepast antwoorden. Nu de server doen verbinden met de last.fm/api en echte gegevens binnen halen. Mss eerst json/xml simulatie met klein object uitvoeren. Main activity ook fixen/scheiden van My Connection</w:t>
       </w:r>
       <w:bookmarkStart w:id="0" w:name="_GoBack"/>
       <w:bookmarkEnd w:id="0"/>

</xml_diff>

<commit_message>
Pushing two screens incorrect still
needs super update
</commit_message>
<xml_diff>
--- a/Log/Logboek.docx
+++ b/Log/Logboek.docx
@@ -57,6 +57,18 @@
       </w:pPr>
       <w:r>
         <w:t>25/11/2012: GUI verbeterd. Ook http connectie verbeterd. Men kan nu input geven, verzenden en de server kan gepast antwoorden. Nu de server doen verbinden met de last.fm/api en echte gegevens binnen halen. Mss eerst json/xml simulatie met klein object uitvoeren. Main activity ook fixen/scheiden van My Connection</w:t>
+      </w:r>
+    </w:p>
+    <w:p>
+      <w:pPr>
+        <w:pStyle w:val="ListParagraph"/>
+        <w:numPr>
+          <w:ilvl w:val="0"/>
+          <w:numId w:val="1"/>
+        </w:numPr>
+      </w:pPr>
+      <w:r>
+        <w:t xml:space="preserve">25/11/2012: Geëxperimenteerd met json/xml. Men kan momenteel nu input geven en een echt! artist object wordt gereturned van de last.fm api. Ik extraheer en toon momenteel enkel de bio summary, maar moet nog een gui met scroll + foto + rating pagina/activity maken. </w:t>
       </w:r>
       <w:bookmarkStart w:id="0" w:name="_GoBack"/>
       <w:bookmarkEnd w:id="0"/>

</xml_diff>

<commit_message>
Update Log - Problems
MainActivity has been overwritten. Cannot undo. 1 day work delay
</commit_message>
<xml_diff>
--- a/Log/Logboek.docx
+++ b/Log/Logboek.docx
@@ -69,6 +69,25 @@
       </w:pPr>
       <w:r>
         <w:t xml:space="preserve">25/11/2012: Geëxperimenteerd met json/xml. Men kan momenteel nu input geven en een echt! artist object wordt gereturned van de last.fm api. Ik extraheer en toon momenteel enkel de bio summary, maar moet nog een gui met scroll + foto + rating pagina/activity maken. </w:t>
+      </w:r>
+    </w:p>
+    <w:p>
+      <w:pPr>
+        <w:pStyle w:val="ListParagraph"/>
+        <w:numPr>
+          <w:ilvl w:val="0"/>
+          <w:numId w:val="1"/>
+        </w:numPr>
+      </w:pPr>
+      <w:r>
+        <w:t>In de loop van 10-17 dec: Android GSM aangeschaft om het project sneller te kunnen emuleren. Ook aan de schermen gewerkt. Men kan nu titel en artiest ingeven, of enkel 1 van de twee en moet dan op een zoekscherm komen om te vinden welk liedje hij zoekt. Er moet nog een pagina komen met alle informatie (en eventueel een muziek stream als dat mogelijk is) en de beoordeling. Hier is een database voor nodig en zal gemaakt worden wanneer de gui er klaar voor is.</w:t>
+      </w:r>
+      <w:r>
+        <w:t xml:space="preserve"> </w:t>
+      </w:r>
+      <w:r>
+        <w:br/>
+        <w:t>Noot: er is een probleem gebeurd met de repository: de MainActivity werd overschreven en kon niet hersteld worden. Dit levert een dag extra werk/vertraging.</w:t>
       </w:r>
       <w:bookmarkStart w:id="0" w:name="_GoBack"/>
       <w:bookmarkEnd w:id="0"/>

</xml_diff>